<commit_message>
Adicionados alguns campos de preenchimento do formulário
</commit_message>
<xml_diff>
--- a/resultado.docx
+++ b/resultado.docx
@@ -61,7 +61,7 @@
           <w:sz w:val="25"/>
           <w:szCs w:val="25"/>
         </w:rPr>
-        <w:t>Julia</w:t>
+        <w:t>Marcia</w:t>
       </w:r>
       <w:r>
         <w:rPr>
@@ -108,7 +108,7 @@
           <w:sz w:val="25"/>
           <w:szCs w:val="25"/>
         </w:rPr>
-        <w:t>17 de março de 2024</w:t>
+        <w:t>23 de março de 2024</w:t>
       </w:r>
       <w:r>
         <w:rPr>
@@ -174,7 +174,7 @@
                 <w:sz w:val="25"/>
                 <w:szCs w:val="25"/>
               </w:rPr>
-              <w:t>Julia</w:t>
+              <w:t>Marcia</w:t>
             </w:r>
           </w:p>
         </w:tc>

</xml_diff>

<commit_message>
Integração dos inputs do formulário com o dicionário de conversão
</commit_message>
<xml_diff>
--- a/resultado.docx
+++ b/resultado.docx
@@ -61,7 +61,7 @@
           <w:sz w:val="25"/>
           <w:szCs w:val="25"/>
         </w:rPr>
-        <w:t>Marcia</w:t>
+        <w:t>dfgbdsfgbdfgb</w:t>
       </w:r>
       <w:r>
         <w:rPr>
@@ -69,7 +69,7 @@
           <w:sz w:val="25"/>
           <w:szCs w:val="25"/>
         </w:rPr>
-        <w:t>, brasileira, solteira, professora, registrada no CPF sob o nº 058.252.897-63, residente e domiciliada na Rua Dona Romana, nº 406, apto. 102, Engenho Novo, Rio de Janeiro - RJ, CEP 20710-200, declara, para os devidos fins, que não possui condições financeiras para arcar com as custas processuais e honorários advocatícios da presente demanda sem prejuízo do próprio sustento e o de sua família.</w:t>
+        <w:t>, Brasileiro, Casado, fdxgeg, registrada no CPF sob o nº 000000000, residente e domiciliada na Estrada fgdfghdsgh, 0555, xcvgfdsg, dfgfdgdfg, dfgdfrgd - CE, CEP: 000000, declara, para os devidos fins, que não possui condições financeiras para arcar com as custas processuais e honorários advocatícios da presente demanda sem prejuízo do próprio sustento e o de sua família.</w:t>
       </w:r>
     </w:p>
     <w:p>
@@ -108,7 +108,7 @@
           <w:sz w:val="25"/>
           <w:szCs w:val="25"/>
         </w:rPr>
-        <w:t>23 de março de 2024</w:t>
+        <w:t>25 de março de 2024</w:t>
       </w:r>
       <w:r>
         <w:rPr>
@@ -174,7 +174,7 @@
                 <w:sz w:val="25"/>
                 <w:szCs w:val="25"/>
               </w:rPr>
-              <w:t>Marcia</w:t>
+              <w:t>dfgbdsfgbdfgb</w:t>
             </w:r>
           </w:p>
         </w:tc>

</xml_diff>

<commit_message>
Separados os comandos dos botões de opção de documentos
</commit_message>
<xml_diff>
--- a/resultado.docx
+++ b/resultado.docx
@@ -2,6 +2,69 @@
 <file path=word/document.xml><?xml version="1.0" encoding="utf-8"?>
 <w:document xmlns:wpc="http://schemas.microsoft.com/office/word/2010/wordprocessingCanvas" xmlns:cx="http://schemas.microsoft.com/office/drawing/2014/chartex" xmlns:cx1="http://schemas.microsoft.com/office/drawing/2015/9/8/chartex" xmlns:cx2="http://schemas.microsoft.com/office/drawing/2015/10/21/chartex" xmlns:cx3="http://schemas.microsoft.com/office/drawing/2016/5/9/chartex" xmlns:cx4="http://schemas.microsoft.com/office/drawing/2016/5/10/chartex" xmlns:cx5="http://schemas.microsoft.com/office/drawing/2016/5/11/chartex" xmlns:cx6="http://schemas.microsoft.com/office/drawing/2016/5/12/chartex" xmlns:cx7="http://schemas.microsoft.com/office/drawing/2016/5/13/chartex" xmlns:cx8="http://schemas.microsoft.com/office/drawing/2016/5/14/chartex" xmlns:mc="http://schemas.openxmlformats.org/markup-compatibility/2006" xmlns:aink="http://schemas.microsoft.com/office/drawing/2016/ink" xmlns:am3d="http://schemas.microsoft.com/office/drawing/2017/model3d" xmlns:o="urn:schemas-microsoft-com:office:office" xmlns:oel="http://schemas.microsoft.com/office/2019/extlst" xmlns:r="http://schemas.openxmlformats.org/officeDocument/2006/relationships" xmlns:m="http://schemas.openxmlformats.org/officeDocument/2006/math" xmlns:v="urn:schemas-microsoft-com:vml" xmlns:wp14="http://schemas.microsoft.com/office/word/2010/wordprocessingDrawing" xmlns:wp="http://schemas.openxmlformats.org/drawingml/2006/wordprocessingDrawing" xmlns:w10="urn:schemas-microsoft-com:office:word" xmlns:w="http://schemas.openxmlformats.org/wordprocessingml/2006/main" xmlns:w14="http://schemas.microsoft.com/office/word/2010/wordml" xmlns:w15="http://schemas.microsoft.com/office/word/2012/wordml" xmlns:w16cex="http://schemas.microsoft.com/office/word/2018/wordml/cex" xmlns:w16cid="http://schemas.microsoft.com/office/word/2016/wordml/cid" xmlns:w16="http://schemas.microsoft.com/office/word/2018/wordml" xmlns:w16sdtdh="http://schemas.microsoft.com/office/word/2020/wordml/sdtdatahash" xmlns:w16se="http://schemas.microsoft.com/office/word/2015/wordml/symex" xmlns:wpg="http://schemas.microsoft.com/office/word/2010/wordprocessingGroup" xmlns:wpi="http://schemas.microsoft.com/office/word/2010/wordprocessingInk" xmlns:wne="http://schemas.microsoft.com/office/word/2006/wordml" xmlns:wps="http://schemas.microsoft.com/office/word/2010/wordprocessingShape" mc:Ignorable="w14 w15 w16se w16cid w16 w16cex w16sdtdh wp14">
   <w:body>
+    <w:p>
+      <w:pPr>
+        <w:spacing w:after="140" w:line="288" w:lineRule="auto"/>
+        <w:ind w:left="0" w:firstLine="0"/>
+        <w:jc w:val="center"/>
+        <w:rPr>
+          <w:rFonts w:cs="Aptos Serif"/>
+          <w:smallCaps/>
+          <w:sz w:val="25"/>
+          <w:szCs w:val="25"/>
+        </w:rPr>
+      </w:pPr>
+      <w:r>
+        <w:rPr>
+          <w:rFonts w:cs="Aptos Serif"/>
+          <w:smallCaps/>
+          <w:sz w:val="25"/>
+          <w:szCs w:val="25"/>
+        </w:rPr>
+        <w:t>declaração</w:t>
+      </w:r>
+    </w:p>
+    <w:p>
+      <w:pPr>
+        <w:spacing w:after="140" w:line="288" w:lineRule="auto"/>
+        <w:ind w:left="0" w:firstLine="0"/>
+        <w:rPr>
+          <w:rFonts w:cs="Aptos Serif"/>
+          <w:sz w:val="25"/>
+          <w:szCs w:val="25"/>
+        </w:rPr>
+      </w:pPr>
+    </w:p>
+    <w:p>
+      <w:pPr>
+        <w:spacing w:after="140" w:line="288" w:lineRule="auto"/>
+        <w:ind w:left="0" w:firstLine="0"/>
+        <w:rPr>
+          <w:rFonts w:cs="Aptos Serif"/>
+          <w:sz w:val="25"/>
+          <w:szCs w:val="25"/>
+        </w:rPr>
+      </w:pPr>
+      <w:r>
+        <w:rPr>
+          <w:rFonts w:cs="Aptos Serif"/>
+          <w:sz w:val="25"/>
+          <w:szCs w:val="25"/>
+        </w:rPr>
+        <w:t>346346, 3463, 364346346364, 63463643, registrada no  CPF sob o nº 6346, residente e domiciliada na Rua do Igarapé, 1.060, Vale do Ambi, Duque de Caxias - RJ, CEP 56847-885, declara, para os devidos fins, que oi, 346343, 3465346346, 354343, registrada no  CPF sob o nº 422343, reside atualmente no mesmo endereço da declarante.</w:t>
+      </w:r>
+    </w:p>
+    <w:p>
+      <w:pPr>
+        <w:spacing w:after="140" w:line="288" w:lineRule="auto"/>
+        <w:ind w:left="0" w:firstLine="0"/>
+        <w:rPr>
+          <w:rFonts w:cs="Aptos Serif"/>
+          <w:sz w:val="25"/>
+          <w:szCs w:val="25"/>
+        </w:rPr>
+      </w:pPr>
+    </w:p>
     <w:p>
       <w:pPr>
         <w:spacing w:after="140" w:line="288" w:lineRule="auto"/>
@@ -16,107 +79,10 @@
       <w:r>
         <w:rPr>
           <w:rFonts w:cs="Aptos Serif"/>
-          <w:smallCaps/>
           <w:sz w:val="25"/>
           <w:szCs w:val="25"/>
         </w:rPr>
-        <w:t>declar</w:t>
-      </w:r>
-      <w:r>
-        <w:rPr>
-          <w:rFonts w:cs="Aptos Serif"/>
-          <w:smallCaps/>
-          <w:sz w:val="25"/>
-          <w:szCs w:val="25"/>
-        </w:rPr>
-        <w:t>ação</w:t>
-      </w:r>
-    </w:p>
-    <w:p>
-      <w:pPr>
-        <w:spacing w:after="140" w:line="288" w:lineRule="auto"/>
-        <w:ind w:left="0" w:firstLine="0"/>
-        <w:rPr>
-          <w:rFonts w:cs="Aptos Serif"/>
-          <w:sz w:val="25"/>
-          <w:szCs w:val="25"/>
-        </w:rPr>
-      </w:pPr>
-    </w:p>
-    <w:p>
-      <w:pPr>
-        <w:spacing w:after="140" w:line="288" w:lineRule="auto"/>
-        <w:ind w:left="0" w:firstLine="0"/>
-        <w:rPr>
-          <w:rFonts w:cs="Aptos Serif"/>
-          <w:sz w:val="25"/>
-          <w:szCs w:val="25"/>
-        </w:rPr>
-      </w:pPr>
-      <w:r>
-        <w:rPr>
-          <w:rFonts w:cs="Aptos Serif"/>
-          <w:b/>
-          <w:bCs/>
-          <w:sz w:val="25"/>
-          <w:szCs w:val="25"/>
-        </w:rPr>
-        <w:t>dfgbdsfgbdfgb</w:t>
-      </w:r>
-      <w:r>
-        <w:rPr>
-          <w:rFonts w:cs="Aptos Serif"/>
-          <w:sz w:val="25"/>
-          <w:szCs w:val="25"/>
-        </w:rPr>
-        <w:t>, Brasileiro, Casado, fdxgeg, registrada no CPF sob o nº 000000000, residente e domiciliada na Estrada fgdfghdsgh, 0555, xcvgfdsg, dfgfdgdfg, dfgdfrgd - CE, CEP: 000000, declara, para os devidos fins, que não possui condições financeiras para arcar com as custas processuais e honorários advocatícios da presente demanda sem prejuízo do próprio sustento e o de sua família.</w:t>
-      </w:r>
-    </w:p>
-    <w:p>
-      <w:pPr>
-        <w:spacing w:after="140" w:line="288" w:lineRule="auto"/>
-        <w:ind w:left="0" w:firstLine="0"/>
-        <w:rPr>
-          <w:rFonts w:cs="Aptos Serif"/>
-          <w:sz w:val="25"/>
-          <w:szCs w:val="25"/>
-        </w:rPr>
-      </w:pPr>
-    </w:p>
-    <w:p>
-      <w:pPr>
-        <w:spacing w:after="140" w:line="288" w:lineRule="auto"/>
-        <w:ind w:left="0" w:firstLine="0"/>
-        <w:jc w:val="center"/>
-        <w:rPr>
-          <w:rFonts w:cs="Aptos Serif"/>
-          <w:sz w:val="25"/>
-          <w:szCs w:val="25"/>
-        </w:rPr>
-      </w:pPr>
-      <w:r>
-        <w:rPr>
-          <w:rFonts w:cs="Aptos Serif"/>
-          <w:sz w:val="25"/>
-          <w:szCs w:val="25"/>
-        </w:rPr>
-        <w:t xml:space="preserve">Rio de Janeiro, </w:t>
-      </w:r>
-      <w:r>
-        <w:rPr>
-          <w:rFonts w:cs="Aptos Serif"/>
-          <w:sz w:val="25"/>
-          <w:szCs w:val="25"/>
-        </w:rPr>
-        <w:t>25 de março de 2024</w:t>
-      </w:r>
-      <w:r>
-        <w:rPr>
-          <w:rFonts w:cs="Aptos Serif"/>
-          <w:sz w:val="25"/>
-          <w:szCs w:val="25"/>
-        </w:rPr>
-        <w:t>.</w:t>
+        <w:t>Rio de Janeiro, 28 de março de 2024.</w:t>
       </w:r>
     </w:p>
     <w:tbl>
@@ -149,7 +115,6 @@
               </w:pBdr>
               <w:spacing w:after="140" w:line="288" w:lineRule="auto"/>
               <w:ind w:left="0" w:firstLine="0"/>
-              <w:jc w:val="center"/>
               <w:rPr>
                 <w:rFonts w:cs="Aptos Serif"/>
                 <w:sz w:val="25"/>
@@ -174,7 +139,7 @@
                 <w:sz w:val="25"/>
                 <w:szCs w:val="25"/>
               </w:rPr>
-              <w:t>dfgbdsfgbdfgb</w:t>
+              <w:t>346346</w:t>
             </w:r>
           </w:p>
         </w:tc>

</xml_diff>